<commit_message>
Complete lab 2 3 4
</commit_message>
<xml_diff>
--- a/cse-lab-2.docx
+++ b/cse-lab-2.docx
@@ -5006,6 +5006,1497 @@
           <w:szCs w:val="28"/>
         </w:rPr>
       </w:pPr>
+      <w:r>
+        <w:rPr>
+          <w:sz w:val="28"/>
+          <w:szCs w:val="28"/>
+        </w:rPr>
+        <w:t>#include &lt;</w:t>
+      </w:r>
+      <w:proofErr w:type="spellStart"/>
+      <w:r>
+        <w:rPr>
+          <w:sz w:val="28"/>
+          <w:szCs w:val="28"/>
+        </w:rPr>
+        <w:t>stdio.h</w:t>
+      </w:r>
+      <w:proofErr w:type="spellEnd"/>
+      <w:r>
+        <w:rPr>
+          <w:sz w:val="28"/>
+          <w:szCs w:val="28"/>
+        </w:rPr>
+        <w:t>&gt;</w:t>
+      </w:r>
+    </w:p>
+    <w:p>
+      <w:pPr>
+        <w:rPr>
+          <w:sz w:val="28"/>
+          <w:szCs w:val="28"/>
+        </w:rPr>
+      </w:pPr>
+      <w:r>
+        <w:rPr>
+          <w:sz w:val="28"/>
+          <w:szCs w:val="28"/>
+        </w:rPr>
+        <w:t>// function to calculate current age</w:t>
+      </w:r>
+    </w:p>
+    <w:p>
+      <w:pPr>
+        <w:rPr>
+          <w:sz w:val="28"/>
+          <w:szCs w:val="28"/>
+        </w:rPr>
+      </w:pPr>
+      <w:r>
+        <w:rPr>
+          <w:sz w:val="28"/>
+          <w:szCs w:val="28"/>
+        </w:rPr>
+        <w:t xml:space="preserve">void </w:t>
+      </w:r>
+      <w:proofErr w:type="gramStart"/>
+      <w:r>
+        <w:rPr>
+          <w:sz w:val="28"/>
+          <w:szCs w:val="28"/>
+        </w:rPr>
+        <w:t>age(</w:t>
+      </w:r>
+      <w:proofErr w:type="gramEnd"/>
+      <w:r>
+        <w:rPr>
+          <w:sz w:val="28"/>
+          <w:szCs w:val="28"/>
+        </w:rPr>
+        <w:t xml:space="preserve">int </w:t>
+      </w:r>
+      <w:proofErr w:type="spellStart"/>
+      <w:r>
+        <w:rPr>
+          <w:sz w:val="28"/>
+          <w:szCs w:val="28"/>
+        </w:rPr>
+        <w:t>present_date</w:t>
+      </w:r>
+      <w:proofErr w:type="spellEnd"/>
+      <w:r>
+        <w:rPr>
+          <w:sz w:val="28"/>
+          <w:szCs w:val="28"/>
+        </w:rPr>
+        <w:t xml:space="preserve">, int </w:t>
+      </w:r>
+      <w:proofErr w:type="spellStart"/>
+      <w:r>
+        <w:rPr>
+          <w:sz w:val="28"/>
+          <w:szCs w:val="28"/>
+        </w:rPr>
+        <w:t>present_month</w:t>
+      </w:r>
+      <w:proofErr w:type="spellEnd"/>
+      <w:r>
+        <w:rPr>
+          <w:sz w:val="28"/>
+          <w:szCs w:val="28"/>
+        </w:rPr>
+        <w:t xml:space="preserve">, int </w:t>
+      </w:r>
+      <w:proofErr w:type="spellStart"/>
+      <w:r>
+        <w:rPr>
+          <w:sz w:val="28"/>
+          <w:szCs w:val="28"/>
+        </w:rPr>
+        <w:t>present_year</w:t>
+      </w:r>
+      <w:proofErr w:type="spellEnd"/>
+      <w:r>
+        <w:rPr>
+          <w:sz w:val="28"/>
+          <w:szCs w:val="28"/>
+        </w:rPr>
+        <w:t xml:space="preserve">, int </w:t>
+      </w:r>
+      <w:proofErr w:type="spellStart"/>
+      <w:r>
+        <w:rPr>
+          <w:sz w:val="28"/>
+          <w:szCs w:val="28"/>
+        </w:rPr>
+        <w:t>birth_date</w:t>
+      </w:r>
+      <w:proofErr w:type="spellEnd"/>
+      <w:r>
+        <w:rPr>
+          <w:sz w:val="28"/>
+          <w:szCs w:val="28"/>
+        </w:rPr>
+        <w:t xml:space="preserve">, int </w:t>
+      </w:r>
+      <w:proofErr w:type="spellStart"/>
+      <w:r>
+        <w:rPr>
+          <w:sz w:val="28"/>
+          <w:szCs w:val="28"/>
+        </w:rPr>
+        <w:t>birth_month</w:t>
+      </w:r>
+      <w:proofErr w:type="spellEnd"/>
+      <w:r>
+        <w:rPr>
+          <w:sz w:val="28"/>
+          <w:szCs w:val="28"/>
+        </w:rPr>
+        <w:t xml:space="preserve">, int </w:t>
+      </w:r>
+      <w:proofErr w:type="spellStart"/>
+      <w:r>
+        <w:rPr>
+          <w:sz w:val="28"/>
+          <w:szCs w:val="28"/>
+        </w:rPr>
+        <w:t>birth_year</w:t>
+      </w:r>
+      <w:proofErr w:type="spellEnd"/>
+      <w:r>
+        <w:rPr>
+          <w:sz w:val="28"/>
+          <w:szCs w:val="28"/>
+        </w:rPr>
+        <w:t>) {</w:t>
+      </w:r>
+    </w:p>
+    <w:p>
+      <w:pPr>
+        <w:rPr>
+          <w:sz w:val="28"/>
+          <w:szCs w:val="28"/>
+        </w:rPr>
+      </w:pPr>
+      <w:r>
+        <w:rPr>
+          <w:sz w:val="28"/>
+          <w:szCs w:val="28"/>
+        </w:rPr>
+        <w:t xml:space="preserve">   int </w:t>
+      </w:r>
+      <w:proofErr w:type="gramStart"/>
+      <w:r>
+        <w:rPr>
+          <w:sz w:val="28"/>
+          <w:szCs w:val="28"/>
+        </w:rPr>
+        <w:t>month[</w:t>
+      </w:r>
+      <w:proofErr w:type="gramEnd"/>
+      <w:r>
+        <w:rPr>
+          <w:sz w:val="28"/>
+          <w:szCs w:val="28"/>
+        </w:rPr>
+        <w:t>] = { 31, 28, 31, 30, 31, 30, 31, 31, 30, 31, 30, 31 };</w:t>
+      </w:r>
+    </w:p>
+    <w:p>
+      <w:pPr>
+        <w:rPr>
+          <w:sz w:val="28"/>
+          <w:szCs w:val="28"/>
+        </w:rPr>
+      </w:pPr>
+      <w:r>
+        <w:rPr>
+          <w:sz w:val="28"/>
+          <w:szCs w:val="28"/>
+        </w:rPr>
+        <w:t xml:space="preserve">   if (</w:t>
+      </w:r>
+      <w:proofErr w:type="spellStart"/>
+      <w:r>
+        <w:rPr>
+          <w:sz w:val="28"/>
+          <w:szCs w:val="28"/>
+        </w:rPr>
+        <w:t>birth_date</w:t>
+      </w:r>
+      <w:proofErr w:type="spellEnd"/>
+      <w:r>
+        <w:rPr>
+          <w:sz w:val="28"/>
+          <w:szCs w:val="28"/>
+        </w:rPr>
+        <w:t xml:space="preserve"> &gt; </w:t>
+      </w:r>
+      <w:proofErr w:type="spellStart"/>
+      <w:r>
+        <w:rPr>
+          <w:sz w:val="28"/>
+          <w:szCs w:val="28"/>
+        </w:rPr>
+        <w:t>present_date</w:t>
+      </w:r>
+      <w:proofErr w:type="spellEnd"/>
+      <w:r>
+        <w:rPr>
+          <w:sz w:val="28"/>
+          <w:szCs w:val="28"/>
+        </w:rPr>
+        <w:t>) {</w:t>
+      </w:r>
+    </w:p>
+    <w:p>
+      <w:pPr>
+        <w:rPr>
+          <w:sz w:val="28"/>
+          <w:szCs w:val="28"/>
+        </w:rPr>
+      </w:pPr>
+      <w:r>
+        <w:rPr>
+          <w:sz w:val="28"/>
+          <w:szCs w:val="28"/>
+        </w:rPr>
+        <w:t xml:space="preserve">      </w:t>
+      </w:r>
+      <w:proofErr w:type="spellStart"/>
+      <w:r>
+        <w:rPr>
+          <w:sz w:val="28"/>
+          <w:szCs w:val="28"/>
+        </w:rPr>
+        <w:t>present_date</w:t>
+      </w:r>
+      <w:proofErr w:type="spellEnd"/>
+      <w:r>
+        <w:rPr>
+          <w:sz w:val="28"/>
+          <w:szCs w:val="28"/>
+        </w:rPr>
+        <w:t xml:space="preserve"> = </w:t>
+      </w:r>
+      <w:proofErr w:type="spellStart"/>
+      <w:r>
+        <w:rPr>
+          <w:sz w:val="28"/>
+          <w:szCs w:val="28"/>
+        </w:rPr>
+        <w:t>present_date</w:t>
+      </w:r>
+      <w:proofErr w:type="spellEnd"/>
+      <w:r>
+        <w:rPr>
+          <w:sz w:val="28"/>
+          <w:szCs w:val="28"/>
+        </w:rPr>
+        <w:t xml:space="preserve"> + </w:t>
+      </w:r>
+      <w:proofErr w:type="gramStart"/>
+      <w:r>
+        <w:rPr>
+          <w:sz w:val="28"/>
+          <w:szCs w:val="28"/>
+        </w:rPr>
+        <w:t>month[</w:t>
+      </w:r>
+      <w:proofErr w:type="spellStart"/>
+      <w:proofErr w:type="gramEnd"/>
+      <w:r>
+        <w:rPr>
+          <w:sz w:val="28"/>
+          <w:szCs w:val="28"/>
+        </w:rPr>
+        <w:t>birth_month</w:t>
+      </w:r>
+      <w:proofErr w:type="spellEnd"/>
+      <w:r>
+        <w:rPr>
+          <w:sz w:val="28"/>
+          <w:szCs w:val="28"/>
+        </w:rPr>
+        <w:t xml:space="preserve"> - 1];</w:t>
+      </w:r>
+    </w:p>
+    <w:p>
+      <w:pPr>
+        <w:rPr>
+          <w:sz w:val="28"/>
+          <w:szCs w:val="28"/>
+        </w:rPr>
+      </w:pPr>
+      <w:r>
+        <w:rPr>
+          <w:sz w:val="28"/>
+          <w:szCs w:val="28"/>
+        </w:rPr>
+        <w:t xml:space="preserve">      </w:t>
+      </w:r>
+      <w:proofErr w:type="spellStart"/>
+      <w:r>
+        <w:rPr>
+          <w:sz w:val="28"/>
+          <w:szCs w:val="28"/>
+        </w:rPr>
+        <w:t>present_month</w:t>
+      </w:r>
+      <w:proofErr w:type="spellEnd"/>
+      <w:r>
+        <w:rPr>
+          <w:sz w:val="28"/>
+          <w:szCs w:val="28"/>
+        </w:rPr>
+        <w:t xml:space="preserve"> = </w:t>
+      </w:r>
+      <w:proofErr w:type="spellStart"/>
+      <w:r>
+        <w:rPr>
+          <w:sz w:val="28"/>
+          <w:szCs w:val="28"/>
+        </w:rPr>
+        <w:t>present_month</w:t>
+      </w:r>
+      <w:proofErr w:type="spellEnd"/>
+      <w:r>
+        <w:rPr>
+          <w:sz w:val="28"/>
+          <w:szCs w:val="28"/>
+        </w:rPr>
+        <w:t xml:space="preserve"> - 1;</w:t>
+      </w:r>
+    </w:p>
+    <w:p>
+      <w:pPr>
+        <w:rPr>
+          <w:sz w:val="28"/>
+          <w:szCs w:val="28"/>
+        </w:rPr>
+      </w:pPr>
+      <w:r>
+        <w:rPr>
+          <w:sz w:val="28"/>
+          <w:szCs w:val="28"/>
+        </w:rPr>
+        <w:t xml:space="preserve">   }</w:t>
+      </w:r>
+    </w:p>
+    <w:p>
+      <w:pPr>
+        <w:rPr>
+          <w:sz w:val="28"/>
+          <w:szCs w:val="28"/>
+        </w:rPr>
+      </w:pPr>
+      <w:r>
+        <w:rPr>
+          <w:sz w:val="28"/>
+          <w:szCs w:val="28"/>
+        </w:rPr>
+        <w:t xml:space="preserve">   if (</w:t>
+      </w:r>
+      <w:proofErr w:type="spellStart"/>
+      <w:r>
+        <w:rPr>
+          <w:sz w:val="28"/>
+          <w:szCs w:val="28"/>
+        </w:rPr>
+        <w:t>birth_month</w:t>
+      </w:r>
+      <w:proofErr w:type="spellEnd"/>
+      <w:r>
+        <w:rPr>
+          <w:sz w:val="28"/>
+          <w:szCs w:val="28"/>
+        </w:rPr>
+        <w:t xml:space="preserve"> &gt; </w:t>
+      </w:r>
+      <w:proofErr w:type="spellStart"/>
+      <w:r>
+        <w:rPr>
+          <w:sz w:val="28"/>
+          <w:szCs w:val="28"/>
+        </w:rPr>
+        <w:t>present_month</w:t>
+      </w:r>
+      <w:proofErr w:type="spellEnd"/>
+      <w:r>
+        <w:rPr>
+          <w:sz w:val="28"/>
+          <w:szCs w:val="28"/>
+        </w:rPr>
+        <w:t>) {</w:t>
+      </w:r>
+    </w:p>
+    <w:p>
+      <w:pPr>
+        <w:rPr>
+          <w:sz w:val="28"/>
+          <w:szCs w:val="28"/>
+        </w:rPr>
+      </w:pPr>
+      <w:r>
+        <w:rPr>
+          <w:sz w:val="28"/>
+          <w:szCs w:val="28"/>
+        </w:rPr>
+        <w:t xml:space="preserve">      </w:t>
+      </w:r>
+      <w:proofErr w:type="spellStart"/>
+      <w:r>
+        <w:rPr>
+          <w:sz w:val="28"/>
+          <w:szCs w:val="28"/>
+        </w:rPr>
+        <w:t>present_year</w:t>
+      </w:r>
+      <w:proofErr w:type="spellEnd"/>
+      <w:r>
+        <w:rPr>
+          <w:sz w:val="28"/>
+          <w:szCs w:val="28"/>
+        </w:rPr>
+        <w:t xml:space="preserve"> = </w:t>
+      </w:r>
+      <w:proofErr w:type="spellStart"/>
+      <w:r>
+        <w:rPr>
+          <w:sz w:val="28"/>
+          <w:szCs w:val="28"/>
+        </w:rPr>
+        <w:t>present_year</w:t>
+      </w:r>
+      <w:proofErr w:type="spellEnd"/>
+      <w:r>
+        <w:rPr>
+          <w:sz w:val="28"/>
+          <w:szCs w:val="28"/>
+        </w:rPr>
+        <w:t xml:space="preserve"> - 1;</w:t>
+      </w:r>
+    </w:p>
+    <w:p>
+      <w:pPr>
+        <w:rPr>
+          <w:sz w:val="28"/>
+          <w:szCs w:val="28"/>
+        </w:rPr>
+      </w:pPr>
+      <w:r>
+        <w:rPr>
+          <w:sz w:val="28"/>
+          <w:szCs w:val="28"/>
+        </w:rPr>
+        <w:t xml:space="preserve">      </w:t>
+      </w:r>
+      <w:proofErr w:type="spellStart"/>
+      <w:r>
+        <w:rPr>
+          <w:sz w:val="28"/>
+          <w:szCs w:val="28"/>
+        </w:rPr>
+        <w:t>present_month</w:t>
+      </w:r>
+      <w:proofErr w:type="spellEnd"/>
+      <w:r>
+        <w:rPr>
+          <w:sz w:val="28"/>
+          <w:szCs w:val="28"/>
+        </w:rPr>
+        <w:t xml:space="preserve"> = </w:t>
+      </w:r>
+      <w:proofErr w:type="spellStart"/>
+      <w:r>
+        <w:rPr>
+          <w:sz w:val="28"/>
+          <w:szCs w:val="28"/>
+        </w:rPr>
+        <w:t>present_month</w:t>
+      </w:r>
+      <w:proofErr w:type="spellEnd"/>
+      <w:r>
+        <w:rPr>
+          <w:sz w:val="28"/>
+          <w:szCs w:val="28"/>
+        </w:rPr>
+        <w:t xml:space="preserve"> + 12;</w:t>
+      </w:r>
+    </w:p>
+    <w:p>
+      <w:pPr>
+        <w:rPr>
+          <w:sz w:val="28"/>
+          <w:szCs w:val="28"/>
+        </w:rPr>
+      </w:pPr>
+      <w:r>
+        <w:rPr>
+          <w:sz w:val="28"/>
+          <w:szCs w:val="28"/>
+        </w:rPr>
+        <w:t xml:space="preserve">   }</w:t>
+      </w:r>
+    </w:p>
+    <w:p>
+      <w:pPr>
+        <w:rPr>
+          <w:sz w:val="28"/>
+          <w:szCs w:val="28"/>
+        </w:rPr>
+      </w:pPr>
+      <w:r>
+        <w:rPr>
+          <w:sz w:val="28"/>
+          <w:szCs w:val="28"/>
+        </w:rPr>
+        <w:t xml:space="preserve">   int </w:t>
+      </w:r>
+      <w:proofErr w:type="spellStart"/>
+      <w:r>
+        <w:rPr>
+          <w:sz w:val="28"/>
+          <w:szCs w:val="28"/>
+        </w:rPr>
+        <w:t>final_date</w:t>
+      </w:r>
+      <w:proofErr w:type="spellEnd"/>
+      <w:r>
+        <w:rPr>
+          <w:sz w:val="28"/>
+          <w:szCs w:val="28"/>
+        </w:rPr>
+        <w:t xml:space="preserve"> = </w:t>
+      </w:r>
+      <w:proofErr w:type="spellStart"/>
+      <w:r>
+        <w:rPr>
+          <w:sz w:val="28"/>
+          <w:szCs w:val="28"/>
+        </w:rPr>
+        <w:t>present_date</w:t>
+      </w:r>
+      <w:proofErr w:type="spellEnd"/>
+      <w:r>
+        <w:rPr>
+          <w:sz w:val="28"/>
+          <w:szCs w:val="28"/>
+        </w:rPr>
+        <w:t xml:space="preserve"> - </w:t>
+      </w:r>
+      <w:proofErr w:type="spellStart"/>
+      <w:r>
+        <w:rPr>
+          <w:sz w:val="28"/>
+          <w:szCs w:val="28"/>
+        </w:rPr>
+        <w:t>birth_date</w:t>
+      </w:r>
+      <w:proofErr w:type="spellEnd"/>
+      <w:r>
+        <w:rPr>
+          <w:sz w:val="28"/>
+          <w:szCs w:val="28"/>
+        </w:rPr>
+        <w:t>;</w:t>
+      </w:r>
+    </w:p>
+    <w:p>
+      <w:pPr>
+        <w:rPr>
+          <w:sz w:val="28"/>
+          <w:szCs w:val="28"/>
+        </w:rPr>
+      </w:pPr>
+      <w:r>
+        <w:rPr>
+          <w:sz w:val="28"/>
+          <w:szCs w:val="28"/>
+        </w:rPr>
+        <w:t xml:space="preserve">   int </w:t>
+      </w:r>
+      <w:proofErr w:type="spellStart"/>
+      <w:r>
+        <w:rPr>
+          <w:sz w:val="28"/>
+          <w:szCs w:val="28"/>
+        </w:rPr>
+        <w:t>final_month</w:t>
+      </w:r>
+      <w:proofErr w:type="spellEnd"/>
+      <w:r>
+        <w:rPr>
+          <w:sz w:val="28"/>
+          <w:szCs w:val="28"/>
+        </w:rPr>
+        <w:t xml:space="preserve"> = </w:t>
+      </w:r>
+      <w:proofErr w:type="spellStart"/>
+      <w:r>
+        <w:rPr>
+          <w:sz w:val="28"/>
+          <w:szCs w:val="28"/>
+        </w:rPr>
+        <w:t>present_month</w:t>
+      </w:r>
+      <w:proofErr w:type="spellEnd"/>
+      <w:r>
+        <w:rPr>
+          <w:sz w:val="28"/>
+          <w:szCs w:val="28"/>
+        </w:rPr>
+        <w:t xml:space="preserve"> - </w:t>
+      </w:r>
+      <w:proofErr w:type="spellStart"/>
+      <w:r>
+        <w:rPr>
+          <w:sz w:val="28"/>
+          <w:szCs w:val="28"/>
+        </w:rPr>
+        <w:t>birth_month</w:t>
+      </w:r>
+      <w:proofErr w:type="spellEnd"/>
+      <w:r>
+        <w:rPr>
+          <w:sz w:val="28"/>
+          <w:szCs w:val="28"/>
+        </w:rPr>
+        <w:t>;</w:t>
+      </w:r>
+    </w:p>
+    <w:p>
+      <w:pPr>
+        <w:rPr>
+          <w:sz w:val="28"/>
+          <w:szCs w:val="28"/>
+        </w:rPr>
+      </w:pPr>
+      <w:r>
+        <w:rPr>
+          <w:sz w:val="28"/>
+          <w:szCs w:val="28"/>
+        </w:rPr>
+        <w:t xml:space="preserve">   int </w:t>
+      </w:r>
+      <w:proofErr w:type="spellStart"/>
+      <w:r>
+        <w:rPr>
+          <w:sz w:val="28"/>
+          <w:szCs w:val="28"/>
+        </w:rPr>
+        <w:t>final_year</w:t>
+      </w:r>
+      <w:proofErr w:type="spellEnd"/>
+      <w:r>
+        <w:rPr>
+          <w:sz w:val="28"/>
+          <w:szCs w:val="28"/>
+        </w:rPr>
+        <w:t xml:space="preserve"> = </w:t>
+      </w:r>
+      <w:proofErr w:type="spellStart"/>
+      <w:r>
+        <w:rPr>
+          <w:sz w:val="28"/>
+          <w:szCs w:val="28"/>
+        </w:rPr>
+        <w:t>present_year</w:t>
+      </w:r>
+      <w:proofErr w:type="spellEnd"/>
+      <w:r>
+        <w:rPr>
+          <w:sz w:val="28"/>
+          <w:szCs w:val="28"/>
+        </w:rPr>
+        <w:t xml:space="preserve"> - </w:t>
+      </w:r>
+      <w:proofErr w:type="spellStart"/>
+      <w:r>
+        <w:rPr>
+          <w:sz w:val="28"/>
+          <w:szCs w:val="28"/>
+        </w:rPr>
+        <w:t>birth_year</w:t>
+      </w:r>
+      <w:proofErr w:type="spellEnd"/>
+      <w:r>
+        <w:rPr>
+          <w:sz w:val="28"/>
+          <w:szCs w:val="28"/>
+        </w:rPr>
+        <w:t>;</w:t>
+      </w:r>
+    </w:p>
+    <w:p>
+      <w:pPr>
+        <w:rPr>
+          <w:sz w:val="28"/>
+          <w:szCs w:val="28"/>
+        </w:rPr>
+      </w:pPr>
+      <w:r>
+        <w:rPr>
+          <w:sz w:val="28"/>
+          <w:szCs w:val="28"/>
+        </w:rPr>
+        <w:t xml:space="preserve">   </w:t>
+      </w:r>
+      <w:proofErr w:type="spellStart"/>
+      <w:proofErr w:type="gramStart"/>
+      <w:r>
+        <w:rPr>
+          <w:sz w:val="28"/>
+          <w:szCs w:val="28"/>
+        </w:rPr>
+        <w:t>printf</w:t>
+      </w:r>
+      <w:proofErr w:type="spellEnd"/>
+      <w:r>
+        <w:rPr>
+          <w:sz w:val="28"/>
+          <w:szCs w:val="28"/>
+        </w:rPr>
+        <w:t>(</w:t>
+      </w:r>
+      <w:proofErr w:type="gramEnd"/>
+      <w:r>
+        <w:rPr>
+          <w:sz w:val="28"/>
+          <w:szCs w:val="28"/>
+        </w:rPr>
+        <w:t>"\</w:t>
+      </w:r>
+      <w:proofErr w:type="spellStart"/>
+      <w:r>
+        <w:rPr>
+          <w:sz w:val="28"/>
+          <w:szCs w:val="28"/>
+        </w:rPr>
+        <w:t>nPresent</w:t>
+      </w:r>
+      <w:proofErr w:type="spellEnd"/>
+      <w:r>
+        <w:rPr>
+          <w:sz w:val="28"/>
+          <w:szCs w:val="28"/>
+        </w:rPr>
+        <w:t xml:space="preserve"> Age Years: %d Months: %d Days: %d", </w:t>
+      </w:r>
+      <w:proofErr w:type="spellStart"/>
+      <w:r>
+        <w:rPr>
+          <w:sz w:val="28"/>
+          <w:szCs w:val="28"/>
+        </w:rPr>
+        <w:t>final_year</w:t>
+      </w:r>
+      <w:proofErr w:type="spellEnd"/>
+      <w:r>
+        <w:rPr>
+          <w:sz w:val="28"/>
+          <w:szCs w:val="28"/>
+        </w:rPr>
+        <w:t xml:space="preserve">, </w:t>
+      </w:r>
+      <w:proofErr w:type="spellStart"/>
+      <w:r>
+        <w:rPr>
+          <w:sz w:val="28"/>
+          <w:szCs w:val="28"/>
+        </w:rPr>
+        <w:t>final_month</w:t>
+      </w:r>
+      <w:proofErr w:type="spellEnd"/>
+      <w:r>
+        <w:rPr>
+          <w:sz w:val="28"/>
+          <w:szCs w:val="28"/>
+        </w:rPr>
+        <w:t xml:space="preserve">, </w:t>
+      </w:r>
+      <w:proofErr w:type="spellStart"/>
+      <w:r>
+        <w:rPr>
+          <w:sz w:val="28"/>
+          <w:szCs w:val="28"/>
+        </w:rPr>
+        <w:t>final_date</w:t>
+      </w:r>
+      <w:proofErr w:type="spellEnd"/>
+      <w:r>
+        <w:rPr>
+          <w:sz w:val="28"/>
+          <w:szCs w:val="28"/>
+        </w:rPr>
+        <w:t>);</w:t>
+      </w:r>
+    </w:p>
+    <w:p>
+      <w:pPr>
+        <w:rPr>
+          <w:sz w:val="28"/>
+          <w:szCs w:val="28"/>
+        </w:rPr>
+      </w:pPr>
+      <w:r>
+        <w:rPr>
+          <w:sz w:val="28"/>
+          <w:szCs w:val="28"/>
+        </w:rPr>
+        <w:t>}</w:t>
+      </w:r>
+    </w:p>
+    <w:p>
+      <w:pPr>
+        <w:rPr>
+          <w:sz w:val="24"/>
+          <w:szCs w:val="24"/>
+        </w:rPr>
+      </w:pPr>
+    </w:p>
+    <w:p>
+      <w:pPr>
+        <w:rPr>
+          <w:sz w:val="24"/>
+          <w:szCs w:val="24"/>
+        </w:rPr>
+      </w:pPr>
+    </w:p>
+    <w:p>
+      <w:pPr>
+        <w:rPr>
+          <w:sz w:val="24"/>
+          <w:szCs w:val="24"/>
+        </w:rPr>
+      </w:pPr>
+    </w:p>
+    <w:p>
+      <w:pPr>
+        <w:rPr>
+          <w:sz w:val="28"/>
+          <w:szCs w:val="28"/>
+        </w:rPr>
+      </w:pPr>
+      <w:r>
+        <w:rPr>
+          <w:sz w:val="28"/>
+          <w:szCs w:val="28"/>
+        </w:rPr>
+        <w:t>/</w:t>
+      </w:r>
+      <w:proofErr w:type="gramStart"/>
+      <w:r>
+        <w:rPr>
+          <w:sz w:val="28"/>
+          <w:szCs w:val="28"/>
+        </w:rPr>
+        <w:t>/  main</w:t>
+      </w:r>
+      <w:proofErr w:type="gramEnd"/>
+      <w:r>
+        <w:rPr>
+          <w:sz w:val="28"/>
+          <w:szCs w:val="28"/>
+        </w:rPr>
+        <w:t xml:space="preserve"> function </w:t>
+      </w:r>
+    </w:p>
+    <w:p>
+      <w:pPr>
+        <w:rPr>
+          <w:sz w:val="28"/>
+          <w:szCs w:val="28"/>
+        </w:rPr>
+      </w:pPr>
+      <w:r>
+        <w:rPr>
+          <w:sz w:val="28"/>
+          <w:szCs w:val="28"/>
+        </w:rPr>
+        <w:t xml:space="preserve">int </w:t>
+      </w:r>
+      <w:proofErr w:type="gramStart"/>
+      <w:r>
+        <w:rPr>
+          <w:sz w:val="28"/>
+          <w:szCs w:val="28"/>
+        </w:rPr>
+        <w:t>main(</w:t>
+      </w:r>
+      <w:proofErr w:type="gramEnd"/>
+      <w:r>
+        <w:rPr>
+          <w:sz w:val="28"/>
+          <w:szCs w:val="28"/>
+        </w:rPr>
+        <w:t>) {</w:t>
+      </w:r>
+    </w:p>
+    <w:p>
+      <w:pPr>
+        <w:rPr>
+          <w:sz w:val="28"/>
+          <w:szCs w:val="28"/>
+        </w:rPr>
+      </w:pPr>
+      <w:r>
+        <w:rPr>
+          <w:sz w:val="28"/>
+          <w:szCs w:val="28"/>
+        </w:rPr>
+        <w:t xml:space="preserve">   int </w:t>
+      </w:r>
+      <w:proofErr w:type="spellStart"/>
+      <w:r>
+        <w:rPr>
+          <w:sz w:val="28"/>
+          <w:szCs w:val="28"/>
+        </w:rPr>
+        <w:t>present_</w:t>
+      </w:r>
+      <w:proofErr w:type="gramStart"/>
+      <w:r>
+        <w:rPr>
+          <w:sz w:val="28"/>
+          <w:szCs w:val="28"/>
+        </w:rPr>
+        <w:t>date</w:t>
+      </w:r>
+      <w:proofErr w:type="spellEnd"/>
+      <w:r>
+        <w:rPr>
+          <w:sz w:val="28"/>
+          <w:szCs w:val="28"/>
+        </w:rPr>
+        <w:t xml:space="preserve"> ,</w:t>
+      </w:r>
+      <w:proofErr w:type="gramEnd"/>
+      <w:r>
+        <w:rPr>
+          <w:sz w:val="28"/>
+          <w:szCs w:val="28"/>
+        </w:rPr>
+        <w:t xml:space="preserve"> </w:t>
+      </w:r>
+      <w:proofErr w:type="spellStart"/>
+      <w:r>
+        <w:rPr>
+          <w:sz w:val="28"/>
+          <w:szCs w:val="28"/>
+        </w:rPr>
+        <w:t>present_month</w:t>
+      </w:r>
+      <w:proofErr w:type="spellEnd"/>
+      <w:r>
+        <w:rPr>
+          <w:sz w:val="28"/>
+          <w:szCs w:val="28"/>
+        </w:rPr>
+        <w:t xml:space="preserve"> ,</w:t>
+      </w:r>
+      <w:proofErr w:type="spellStart"/>
+      <w:r>
+        <w:rPr>
+          <w:sz w:val="28"/>
+          <w:szCs w:val="28"/>
+        </w:rPr>
+        <w:t>present_year</w:t>
+      </w:r>
+      <w:proofErr w:type="spellEnd"/>
+      <w:r>
+        <w:rPr>
+          <w:sz w:val="28"/>
+          <w:szCs w:val="28"/>
+        </w:rPr>
+        <w:t>;</w:t>
+      </w:r>
+    </w:p>
+    <w:p>
+      <w:pPr>
+        <w:rPr>
+          <w:sz w:val="28"/>
+          <w:szCs w:val="28"/>
+        </w:rPr>
+      </w:pPr>
+      <w:r>
+        <w:rPr>
+          <w:sz w:val="28"/>
+          <w:szCs w:val="28"/>
+        </w:rPr>
+        <w:t xml:space="preserve">   int </w:t>
+      </w:r>
+      <w:proofErr w:type="spellStart"/>
+      <w:r>
+        <w:rPr>
+          <w:sz w:val="28"/>
+          <w:szCs w:val="28"/>
+        </w:rPr>
+        <w:t>birth_</w:t>
+      </w:r>
+      <w:proofErr w:type="gramStart"/>
+      <w:r>
+        <w:rPr>
+          <w:sz w:val="28"/>
+          <w:szCs w:val="28"/>
+        </w:rPr>
+        <w:t>date</w:t>
+      </w:r>
+      <w:proofErr w:type="spellEnd"/>
+      <w:r>
+        <w:rPr>
+          <w:sz w:val="28"/>
+          <w:szCs w:val="28"/>
+        </w:rPr>
+        <w:t xml:space="preserve"> ,</w:t>
+      </w:r>
+      <w:proofErr w:type="spellStart"/>
+      <w:r>
+        <w:rPr>
+          <w:sz w:val="28"/>
+          <w:szCs w:val="28"/>
+        </w:rPr>
+        <w:t>birth</w:t>
+      </w:r>
+      <w:proofErr w:type="gramEnd"/>
+      <w:r>
+        <w:rPr>
+          <w:sz w:val="28"/>
+          <w:szCs w:val="28"/>
+        </w:rPr>
+        <w:t>_month</w:t>
+      </w:r>
+      <w:proofErr w:type="spellEnd"/>
+      <w:r>
+        <w:rPr>
+          <w:sz w:val="28"/>
+          <w:szCs w:val="28"/>
+        </w:rPr>
+        <w:t xml:space="preserve"> ,</w:t>
+      </w:r>
+      <w:proofErr w:type="spellStart"/>
+      <w:r>
+        <w:rPr>
+          <w:sz w:val="28"/>
+          <w:szCs w:val="28"/>
+        </w:rPr>
+        <w:t>birth_year</w:t>
+      </w:r>
+      <w:proofErr w:type="spellEnd"/>
+      <w:r>
+        <w:rPr>
+          <w:sz w:val="28"/>
+          <w:szCs w:val="28"/>
+        </w:rPr>
+        <w:t>;</w:t>
+      </w:r>
+    </w:p>
+    <w:p>
+      <w:pPr>
+        <w:rPr>
+          <w:sz w:val="28"/>
+          <w:szCs w:val="28"/>
+        </w:rPr>
+      </w:pPr>
+      <w:r>
+        <w:rPr>
+          <w:sz w:val="28"/>
+          <w:szCs w:val="28"/>
+        </w:rPr>
+        <w:t xml:space="preserve">   </w:t>
+      </w:r>
+      <w:proofErr w:type="spellStart"/>
+      <w:proofErr w:type="gramStart"/>
+      <w:r>
+        <w:rPr>
+          <w:sz w:val="28"/>
+          <w:szCs w:val="28"/>
+        </w:rPr>
+        <w:t>printf</w:t>
+      </w:r>
+      <w:proofErr w:type="spellEnd"/>
+      <w:r>
+        <w:rPr>
+          <w:sz w:val="28"/>
+          <w:szCs w:val="28"/>
+        </w:rPr>
+        <w:t>(</w:t>
+      </w:r>
+      <w:proofErr w:type="gramEnd"/>
+      <w:r>
+        <w:rPr>
+          <w:sz w:val="28"/>
+          <w:szCs w:val="28"/>
+        </w:rPr>
+        <w:t>"Enter current Day/Month/Year: ");</w:t>
+      </w:r>
+    </w:p>
+    <w:p>
+      <w:pPr>
+        <w:rPr>
+          <w:sz w:val="28"/>
+          <w:szCs w:val="28"/>
+        </w:rPr>
+      </w:pPr>
+      <w:r>
+        <w:rPr>
+          <w:sz w:val="28"/>
+          <w:szCs w:val="28"/>
+        </w:rPr>
+        <w:t xml:space="preserve">   </w:t>
+      </w:r>
+      <w:proofErr w:type="spellStart"/>
+      <w:proofErr w:type="gramStart"/>
+      <w:r>
+        <w:rPr>
+          <w:sz w:val="28"/>
+          <w:szCs w:val="28"/>
+        </w:rPr>
+        <w:t>scanf</w:t>
+      </w:r>
+      <w:proofErr w:type="spellEnd"/>
+      <w:r>
+        <w:rPr>
+          <w:sz w:val="28"/>
+          <w:szCs w:val="28"/>
+        </w:rPr>
+        <w:t>(</w:t>
+      </w:r>
+      <w:proofErr w:type="gramEnd"/>
+      <w:r>
+        <w:rPr>
+          <w:sz w:val="28"/>
+          <w:szCs w:val="28"/>
+        </w:rPr>
+        <w:t>"%d %d %d" ,&amp;</w:t>
+      </w:r>
+      <w:proofErr w:type="spellStart"/>
+      <w:r>
+        <w:rPr>
+          <w:sz w:val="28"/>
+          <w:szCs w:val="28"/>
+        </w:rPr>
+        <w:t>present_date</w:t>
+      </w:r>
+      <w:proofErr w:type="spellEnd"/>
+      <w:r>
+        <w:rPr>
+          <w:sz w:val="28"/>
+          <w:szCs w:val="28"/>
+        </w:rPr>
+        <w:t>, &amp;</w:t>
+      </w:r>
+      <w:proofErr w:type="spellStart"/>
+      <w:r>
+        <w:rPr>
+          <w:sz w:val="28"/>
+          <w:szCs w:val="28"/>
+        </w:rPr>
+        <w:t>present_month</w:t>
+      </w:r>
+      <w:proofErr w:type="spellEnd"/>
+      <w:r>
+        <w:rPr>
+          <w:sz w:val="28"/>
+          <w:szCs w:val="28"/>
+        </w:rPr>
+        <w:t>, &amp;</w:t>
+      </w:r>
+      <w:proofErr w:type="spellStart"/>
+      <w:r>
+        <w:rPr>
+          <w:sz w:val="28"/>
+          <w:szCs w:val="28"/>
+        </w:rPr>
+        <w:t>present_year</w:t>
+      </w:r>
+      <w:proofErr w:type="spellEnd"/>
+      <w:r>
+        <w:rPr>
+          <w:sz w:val="28"/>
+          <w:szCs w:val="28"/>
+        </w:rPr>
+        <w:t>);</w:t>
+      </w:r>
+    </w:p>
+    <w:p>
+      <w:pPr>
+        <w:rPr>
+          <w:sz w:val="28"/>
+          <w:szCs w:val="28"/>
+        </w:rPr>
+      </w:pPr>
+      <w:r>
+        <w:rPr>
+          <w:sz w:val="28"/>
+          <w:szCs w:val="28"/>
+        </w:rPr>
+        <w:t xml:space="preserve">   </w:t>
+      </w:r>
+      <w:proofErr w:type="spellStart"/>
+      <w:proofErr w:type="gramStart"/>
+      <w:r>
+        <w:rPr>
+          <w:sz w:val="28"/>
+          <w:szCs w:val="28"/>
+        </w:rPr>
+        <w:t>printf</w:t>
+      </w:r>
+      <w:proofErr w:type="spellEnd"/>
+      <w:r>
+        <w:rPr>
+          <w:sz w:val="28"/>
+          <w:szCs w:val="28"/>
+        </w:rPr>
+        <w:t>(</w:t>
+      </w:r>
+      <w:proofErr w:type="gramEnd"/>
+      <w:r>
+        <w:rPr>
+          <w:sz w:val="28"/>
+          <w:szCs w:val="28"/>
+        </w:rPr>
+        <w:t>"Enter Birth Day/Month/Year: ");</w:t>
+      </w:r>
+    </w:p>
+    <w:p>
+      <w:pPr>
+        <w:rPr>
+          <w:sz w:val="28"/>
+          <w:szCs w:val="28"/>
+        </w:rPr>
+      </w:pPr>
+      <w:r>
+        <w:rPr>
+          <w:sz w:val="28"/>
+          <w:szCs w:val="28"/>
+        </w:rPr>
+        <w:t xml:space="preserve">   </w:t>
+      </w:r>
+      <w:proofErr w:type="spellStart"/>
+      <w:proofErr w:type="gramStart"/>
+      <w:r>
+        <w:rPr>
+          <w:sz w:val="28"/>
+          <w:szCs w:val="28"/>
+        </w:rPr>
+        <w:t>scanf</w:t>
+      </w:r>
+      <w:proofErr w:type="spellEnd"/>
+      <w:r>
+        <w:rPr>
+          <w:sz w:val="28"/>
+          <w:szCs w:val="28"/>
+        </w:rPr>
+        <w:t>(</w:t>
+      </w:r>
+      <w:proofErr w:type="gramEnd"/>
+      <w:r>
+        <w:rPr>
+          <w:sz w:val="28"/>
+          <w:szCs w:val="28"/>
+        </w:rPr>
+        <w:t>"%d %d %d" ,&amp;</w:t>
+      </w:r>
+      <w:proofErr w:type="spellStart"/>
+      <w:r>
+        <w:rPr>
+          <w:sz w:val="28"/>
+          <w:szCs w:val="28"/>
+        </w:rPr>
+        <w:t>birth_date</w:t>
+      </w:r>
+      <w:proofErr w:type="spellEnd"/>
+      <w:r>
+        <w:rPr>
+          <w:sz w:val="28"/>
+          <w:szCs w:val="28"/>
+        </w:rPr>
+        <w:t>, &amp;</w:t>
+      </w:r>
+      <w:proofErr w:type="spellStart"/>
+      <w:r>
+        <w:rPr>
+          <w:sz w:val="28"/>
+          <w:szCs w:val="28"/>
+        </w:rPr>
+        <w:t>birth_month</w:t>
+      </w:r>
+      <w:proofErr w:type="spellEnd"/>
+      <w:r>
+        <w:rPr>
+          <w:sz w:val="28"/>
+          <w:szCs w:val="28"/>
+        </w:rPr>
+        <w:t>, &amp;</w:t>
+      </w:r>
+      <w:proofErr w:type="spellStart"/>
+      <w:r>
+        <w:rPr>
+          <w:sz w:val="28"/>
+          <w:szCs w:val="28"/>
+        </w:rPr>
+        <w:t>birth_year</w:t>
+      </w:r>
+      <w:proofErr w:type="spellEnd"/>
+      <w:r>
+        <w:rPr>
+          <w:sz w:val="28"/>
+          <w:szCs w:val="28"/>
+        </w:rPr>
+        <w:t>);</w:t>
+      </w:r>
+    </w:p>
+    <w:p>
+      <w:pPr>
+        <w:rPr>
+          <w:sz w:val="28"/>
+          <w:szCs w:val="28"/>
+        </w:rPr>
+      </w:pPr>
+      <w:r>
+        <w:rPr>
+          <w:sz w:val="28"/>
+          <w:szCs w:val="28"/>
+        </w:rPr>
+        <w:t xml:space="preserve">   </w:t>
+      </w:r>
+      <w:proofErr w:type="gramStart"/>
+      <w:r>
+        <w:rPr>
+          <w:sz w:val="28"/>
+          <w:szCs w:val="28"/>
+        </w:rPr>
+        <w:t>age(</w:t>
+      </w:r>
+      <w:proofErr w:type="spellStart"/>
+      <w:proofErr w:type="gramEnd"/>
+      <w:r>
+        <w:rPr>
+          <w:sz w:val="28"/>
+          <w:szCs w:val="28"/>
+        </w:rPr>
+        <w:t>present_date</w:t>
+      </w:r>
+      <w:proofErr w:type="spellEnd"/>
+      <w:r>
+        <w:rPr>
+          <w:sz w:val="28"/>
+          <w:szCs w:val="28"/>
+        </w:rPr>
+        <w:t xml:space="preserve">, </w:t>
+      </w:r>
+      <w:proofErr w:type="spellStart"/>
+      <w:r>
+        <w:rPr>
+          <w:sz w:val="28"/>
+          <w:szCs w:val="28"/>
+        </w:rPr>
+        <w:t>present_month</w:t>
+      </w:r>
+      <w:proofErr w:type="spellEnd"/>
+      <w:r>
+        <w:rPr>
+          <w:sz w:val="28"/>
+          <w:szCs w:val="28"/>
+        </w:rPr>
+        <w:t xml:space="preserve">, </w:t>
+      </w:r>
+      <w:proofErr w:type="spellStart"/>
+      <w:r>
+        <w:rPr>
+          <w:sz w:val="28"/>
+          <w:szCs w:val="28"/>
+        </w:rPr>
+        <w:t>present_year</w:t>
+      </w:r>
+      <w:proofErr w:type="spellEnd"/>
+      <w:r>
+        <w:rPr>
+          <w:sz w:val="28"/>
+          <w:szCs w:val="28"/>
+        </w:rPr>
+        <w:t xml:space="preserve">, </w:t>
+      </w:r>
+      <w:proofErr w:type="spellStart"/>
+      <w:r>
+        <w:rPr>
+          <w:sz w:val="28"/>
+          <w:szCs w:val="28"/>
+        </w:rPr>
+        <w:t>birth_date</w:t>
+      </w:r>
+      <w:proofErr w:type="spellEnd"/>
+      <w:r>
+        <w:rPr>
+          <w:sz w:val="28"/>
+          <w:szCs w:val="28"/>
+        </w:rPr>
+        <w:t xml:space="preserve">, </w:t>
+      </w:r>
+      <w:proofErr w:type="spellStart"/>
+      <w:r>
+        <w:rPr>
+          <w:sz w:val="28"/>
+          <w:szCs w:val="28"/>
+        </w:rPr>
+        <w:t>birth_month</w:t>
+      </w:r>
+      <w:proofErr w:type="spellEnd"/>
+      <w:r>
+        <w:rPr>
+          <w:sz w:val="28"/>
+          <w:szCs w:val="28"/>
+        </w:rPr>
+        <w:t xml:space="preserve">, </w:t>
+      </w:r>
+      <w:proofErr w:type="spellStart"/>
+      <w:r>
+        <w:rPr>
+          <w:sz w:val="28"/>
+          <w:szCs w:val="28"/>
+        </w:rPr>
+        <w:t>birth_year</w:t>
+      </w:r>
+      <w:proofErr w:type="spellEnd"/>
+      <w:r>
+        <w:rPr>
+          <w:sz w:val="28"/>
+          <w:szCs w:val="28"/>
+        </w:rPr>
+        <w:t>);</w:t>
+      </w:r>
+    </w:p>
+    <w:p>
+      <w:pPr>
+        <w:rPr>
+          <w:sz w:val="28"/>
+          <w:szCs w:val="28"/>
+        </w:rPr>
+      </w:pPr>
+      <w:r>
+        <w:rPr>
+          <w:sz w:val="28"/>
+          <w:szCs w:val="28"/>
+        </w:rPr>
+        <w:t xml:space="preserve">   return 0;</w:t>
+      </w:r>
+    </w:p>
+    <w:p>
+      <w:pPr>
+        <w:rPr>
+          <w:sz w:val="28"/>
+          <w:szCs w:val="28"/>
+        </w:rPr>
+      </w:pPr>
+      <w:r>
+        <w:rPr>
+          <w:sz w:val="28"/>
+          <w:szCs w:val="28"/>
+        </w:rPr>
+        <w:t>}</w:t>
+      </w:r>
     </w:p>
     <w:p>
       <w:pPr>
@@ -5036,67 +6527,53 @@
     </w:p>
     <w:p>
       <w:pPr>
-        <w:rPr>
-          <w:sz w:val="28"/>
-          <w:szCs w:val="28"/>
-        </w:rPr>
-      </w:pPr>
-    </w:p>
-    <w:p>
-      <w:pPr>
-        <w:rPr>
-          <w:sz w:val="28"/>
-          <w:szCs w:val="28"/>
-        </w:rPr>
-      </w:pPr>
-    </w:p>
-    <w:p>
-      <w:pPr>
-        <w:rPr>
-          <w:sz w:val="28"/>
-          <w:szCs w:val="28"/>
-        </w:rPr>
-      </w:pPr>
-    </w:p>
-    <w:p>
-      <w:pPr>
-        <w:rPr>
-          <w:sz w:val="28"/>
-          <w:szCs w:val="28"/>
-        </w:rPr>
-      </w:pPr>
-    </w:p>
-    <w:p>
-      <w:pPr>
-        <w:rPr>
-          <w:sz w:val="28"/>
-          <w:szCs w:val="28"/>
-        </w:rPr>
-      </w:pPr>
-    </w:p>
-    <w:p>
-      <w:pPr>
-        <w:rPr>
-          <w:sz w:val="28"/>
-          <w:szCs w:val="28"/>
-        </w:rPr>
-      </w:pPr>
-    </w:p>
-    <w:p>
-      <w:pPr>
-        <w:rPr>
-          <w:sz w:val="28"/>
-          <w:szCs w:val="28"/>
-        </w:rPr>
-      </w:pPr>
-    </w:p>
-    <w:p>
-      <w:pPr>
-        <w:rPr>
-          <w:sz w:val="28"/>
-          <w:szCs w:val="28"/>
-        </w:rPr>
-      </w:pPr>
+        <w:jc w:val="center"/>
+        <w:rPr>
+          <w:sz w:val="28"/>
+          <w:szCs w:val="28"/>
+        </w:rPr>
+      </w:pPr>
+      <w:r>
+        <w:rPr>
+          <w:sz w:val="28"/>
+          <w:szCs w:val="28"/>
+        </w:rPr>
+        <w:drawing>
+          <wp:inline distT="0" distB="0" distL="0" distR="0" wp14:anchorId="6B5EDEA2" wp14:editId="4978DBE2">
+            <wp:extent cx="5943600" cy="2083435"/>
+            <wp:effectExtent l="0" t="0" r="0" b="0"/>
+            <wp:docPr id="10" name="Picture 10"/>
+            <wp:cNvGraphicFramePr>
+              <a:graphicFrameLocks xmlns:a="http://schemas.openxmlformats.org/drawingml/2006/main" noChangeAspect="1"/>
+            </wp:cNvGraphicFramePr>
+            <a:graphic xmlns:a="http://schemas.openxmlformats.org/drawingml/2006/main">
+              <a:graphicData uri="http://schemas.openxmlformats.org/drawingml/2006/picture">
+                <pic:pic xmlns:pic="http://schemas.openxmlformats.org/drawingml/2006/picture">
+                  <pic:nvPicPr>
+                    <pic:cNvPr id="1" name=""/>
+                    <pic:cNvPicPr/>
+                  </pic:nvPicPr>
+                  <pic:blipFill>
+                    <a:blip r:embed="rId13"/>
+                    <a:stretch>
+                      <a:fillRect/>
+                    </a:stretch>
+                  </pic:blipFill>
+                  <pic:spPr>
+                    <a:xfrm>
+                      <a:off x="0" y="0"/>
+                      <a:ext cx="5943600" cy="2083435"/>
+                    </a:xfrm>
+                    <a:prstGeom prst="rect">
+                      <a:avLst/>
+                    </a:prstGeom>
+                  </pic:spPr>
+                </pic:pic>
+              </a:graphicData>
+            </a:graphic>
+          </wp:inline>
+        </w:drawing>
+      </w:r>
     </w:p>
     <w:p>
       <w:pPr>

</xml_diff>